<commit_message>
ammendment on PCBs and preliminary CAD generation
</commit_message>
<xml_diff>
--- a/3. Design/Isolated_converter/1. requirements.docx
+++ b/3. Design/Isolated_converter/1. requirements.docx
@@ -209,6 +209,30 @@
           <w:lang w:val="en-US"/>
         </w:rPr>
       </w:pPr>
+      <w:r>
+        <w:rPr>
+          <w:lang w:val="en-US"/>
+        </w:rPr>
+        <w:t>Avoid/reduce the amount of cables</w:t>
+      </w:r>
+    </w:p>
+    <w:p>
+      <w:pPr>
+        <w:pStyle w:val="ListParagraph"/>
+        <w:numPr>
+          <w:ilvl w:val="1"/>
+          <w:numId w:val="2"/>
+        </w:numPr>
+        <w:rPr>
+          <w:lang w:val="en-US"/>
+        </w:rPr>
+      </w:pPr>
+      <w:r>
+        <w:rPr>
+          <w:lang w:val="en-US"/>
+        </w:rPr>
+        <w:t>Promote the usage of jumpers</w:t>
+      </w:r>
       <w:bookmarkStart w:id="0" w:name="_GoBack"/>
       <w:bookmarkEnd w:id="0"/>
     </w:p>

</xml_diff>